<commit_message>
chore: initial set-up for layout engine, shared packages, test data, infra
</commit_message>
<xml_diff>
--- a/packages/super-editor/src/tests/data/ooxml-color-rstyle-linked-combos-demo.docx
+++ b/packages/super-editor/src/tests/data/ooxml-color-rstyle-linked-combos-demo.docx
@@ -62,7 +62,7 @@
       </w:r>
       <w:r>
         <w:rPr>
-          <w:color w:themeColor="accent1"/>
+          <w:color w:themeColor="accent1" w:val="4F81BD"/>
         </w:rPr>
         <w:t>Color sample text</w:t>
       </w:r>
@@ -73,7 +73,7 @@
       </w:r>
       <w:r>
         <w:rPr>
-          <w:color w:themeColor="accent2"/>
+          <w:color w:themeColor="accent2" w:val="C0504D"/>
         </w:rPr>
         <w:t>Color sample text</w:t>
       </w:r>
@@ -84,7 +84,7 @@
       </w:r>
       <w:r>
         <w:rPr>
-          <w:color w:themeColor="accent3"/>
+          <w:color w:themeColor="accent3" w:val="9BBB59"/>
         </w:rPr>
         <w:t>Color sample text</w:t>
       </w:r>
@@ -95,7 +95,7 @@
       </w:r>
       <w:r>
         <w:rPr>
-          <w:color w:themeColor="accent4"/>
+          <w:color w:themeColor="accent4" w:val="8064A2"/>
         </w:rPr>
         <w:t>Color sample text</w:t>
       </w:r>
@@ -106,7 +106,7 @@
       </w:r>
       <w:r>
         <w:rPr>
-          <w:color w:themeColor="accent5"/>
+          <w:color w:themeColor="accent5" w:val="4BACC6"/>
         </w:rPr>
         <w:t>Color sample text</w:t>
       </w:r>
@@ -117,7 +117,7 @@
       </w:r>
       <w:r>
         <w:rPr>
-          <w:color w:themeColor="accent6"/>
+          <w:color w:themeColor="accent6" w:val="F79646"/>
         </w:rPr>
         <w:t>Color sample text</w:t>
       </w:r>
@@ -128,7 +128,7 @@
       </w:r>
       <w:r>
         <w:rPr>
-          <w:color w:themeColor="hyperlink"/>
+          <w:color w:themeColor="hyperlink" w:val="0000FF"/>
         </w:rPr>
         <w:t>Color sample text</w:t>
       </w:r>
@@ -139,7 +139,7 @@
       </w:r>
       <w:r>
         <w:rPr>
-          <w:color w:themeColor="followedHyperlink"/>
+          <w:color w:themeColor="followedHyperlink" w:val="800080"/>
         </w:rPr>
         <w:t>Color sample text</w:t>
       </w:r>
@@ -150,7 +150,7 @@
       </w:r>
       <w:r>
         <w:rPr>
-          <w:color w:themeColor="accent1" w:themeTint="99"/>
+          <w:color w:themeColor="accent1" w:themeTint="99" w:val="B9CDE5"/>
         </w:rPr>
         <w:t>Color sample text</w:t>
       </w:r>
@@ -161,7 +161,7 @@
       </w:r>
       <w:r>
         <w:rPr>
-          <w:color w:themeColor="accent1" w:themeShade="33"/>
+          <w:color w:themeColor="accent1" w:themeShade="33" w:val="101A26"/>
         </w:rPr>
         <w:t>Color sample text</w:t>
       </w:r>
@@ -259,7 +259,7 @@
       <w:r>
         <w:rPr>
           <w:rStyle w:val="SD_LinkedColorHeadingChar"/>
-          <w:color w:themeColor="accent1"/>
+          <w:color w:themeColor="accent1" w:val="4F81BD"/>
         </w:rPr>
         <w:t>Inline theme overrides char style color</w:t>
       </w:r>

</xml_diff>